<commit_message>
Final changes for deplpoyment.
</commit_message>
<xml_diff>
--- a/APTS_Proof_of_Concept/wwwroot/templates/Embed1.docx
+++ b/APTS_Proof_of_Concept/wwwroot/templates/Embed1.docx
@@ -51,6 +51,169 @@
         <w:pStyle w:val="Normal"/>
         <w:bidi w:val="0"/>
         <w:jc w:val="start"/>
+        <w:rPr/>
+      </w:pPr>
+      <w:r>
+        <w:rPr/>
+      </w:r>
+    </w:p>
+    <w:tbl>
+      <w:tblPr>
+        <w:tblW w:w="5000" w:type="pct"/>
+        <w:jc w:val="start"/>
+        <w:tblInd w:w="55" w:type="dxa"/>
+        <w:tblLayout w:type="fixed"/>
+        <w:tblCellMar>
+          <w:top w:w="55" w:type="dxa"/>
+          <w:start w:w="55" w:type="dxa"/>
+          <w:bottom w:w="55" w:type="dxa"/>
+          <w:end w:w="55" w:type="dxa"/>
+        </w:tblCellMar>
+      </w:tblPr>
+      <w:tblGrid>
+        <w:gridCol w:w="4818"/>
+        <w:gridCol w:w="4820"/>
+      </w:tblGrid>
+      <w:tr>
+        <w:trPr/>
+        <w:tc>
+          <w:tcPr>
+            <w:tcW w:w="4818" w:type="dxa"/>
+            <w:tcBorders>
+              <w:top w:val="single" w:sz="4" w:space="0" w:color="000000"/>
+              <w:start w:val="single" w:sz="4" w:space="0" w:color="000000"/>
+              <w:bottom w:val="single" w:sz="4" w:space="0" w:color="000000"/>
+            </w:tcBorders>
+          </w:tcPr>
+          <w:p>
+            <w:pPr>
+              <w:pStyle w:val="TableContents"/>
+              <w:rPr/>
+            </w:pPr>
+            <w:r>
+              <w:rPr/>
+              <w:t>X if false</w:t>
+            </w:r>
+          </w:p>
+        </w:tc>
+        <w:tc>
+          <w:tcPr>
+            <w:tcW w:w="4820" w:type="dxa"/>
+            <w:tcBorders>
+              <w:top w:val="single" w:sz="4" w:space="0" w:color="000000"/>
+              <w:start w:val="single" w:sz="4" w:space="0" w:color="000000"/>
+              <w:bottom w:val="single" w:sz="4" w:space="0" w:color="000000"/>
+              <w:end w:val="single" w:sz="4" w:space="0" w:color="000000"/>
+            </w:tcBorders>
+          </w:tcPr>
+          <w:p>
+            <w:pPr>
+              <w:pStyle w:val="Normal"/>
+              <w:bidi w:val="0"/>
+              <w:jc w:val="start"/>
+              <w:rPr/>
+            </w:pPr>
+            <w:r>
+              <w:rPr>
+                <w:rFonts w:ascii="Cascadia Mono" w:hAnsi="Cascadia Mono"/>
+                <w:color w:val="A31515"/>
+                <w:sz w:val="19"/>
+                <w:shd w:fill="FFFFFF" w:val="clear"/>
+              </w:rPr>
+              <w:t>&lt;&lt;X2</w:t>
+            </w:r>
+            <w:r>
+              <w:rPr>
+                <w:rFonts w:ascii="Cascadia Mono" w:hAnsi="Cascadia Mono"/>
+                <w:color w:val="A31515"/>
+                <w:sz w:val="19"/>
+                <w:shd w:fill="FFFFFF" w:val="clear"/>
+              </w:rPr>
+              <w:t>|0</w:t>
+            </w:r>
+            <w:r>
+              <w:rPr>
+                <w:rFonts w:ascii="Cascadia Mono" w:hAnsi="Cascadia Mono"/>
+                <w:color w:val="A31515"/>
+                <w:sz w:val="19"/>
+                <w:shd w:fill="FFFFFF" w:val="clear"/>
+              </w:rPr>
+              <w:t>&gt;&gt;</w:t>
+            </w:r>
+          </w:p>
+        </w:tc>
+      </w:tr>
+      <w:tr>
+        <w:trPr/>
+        <w:tc>
+          <w:tcPr>
+            <w:tcW w:w="4818" w:type="dxa"/>
+            <w:tcBorders>
+              <w:start w:val="single" w:sz="4" w:space="0" w:color="000000"/>
+              <w:bottom w:val="single" w:sz="4" w:space="0" w:color="000000"/>
+            </w:tcBorders>
+          </w:tcPr>
+          <w:p>
+            <w:pPr>
+              <w:pStyle w:val="TableContents"/>
+              <w:rPr/>
+            </w:pPr>
+            <w:r>
+              <w:rPr/>
+              <w:t>X if true</w:t>
+            </w:r>
+          </w:p>
+        </w:tc>
+        <w:tc>
+          <w:tcPr>
+            <w:tcW w:w="4820" w:type="dxa"/>
+            <w:tcBorders>
+              <w:start w:val="single" w:sz="4" w:space="0" w:color="000000"/>
+              <w:bottom w:val="single" w:sz="4" w:space="0" w:color="000000"/>
+              <w:end w:val="single" w:sz="4" w:space="0" w:color="000000"/>
+            </w:tcBorders>
+          </w:tcPr>
+          <w:p>
+            <w:pPr>
+              <w:pStyle w:val="Normal"/>
+              <w:bidi w:val="0"/>
+              <w:jc w:val="start"/>
+              <w:rPr/>
+            </w:pPr>
+            <w:r>
+              <w:rPr>
+                <w:rFonts w:ascii="Cascadia Mono" w:hAnsi="Cascadia Mono"/>
+                <w:color w:val="A31515"/>
+                <w:sz w:val="19"/>
+                <w:shd w:fill="FFFFFF" w:val="clear"/>
+              </w:rPr>
+              <w:t>&lt;&lt;X2</w:t>
+            </w:r>
+            <w:r>
+              <w:rPr>
+                <w:rFonts w:ascii="Cascadia Mono" w:hAnsi="Cascadia Mono"/>
+                <w:color w:val="A31515"/>
+                <w:sz w:val="19"/>
+                <w:shd w:fill="FFFFFF" w:val="clear"/>
+              </w:rPr>
+              <w:t>|1</w:t>
+            </w:r>
+            <w:r>
+              <w:rPr>
+                <w:rFonts w:ascii="Cascadia Mono" w:hAnsi="Cascadia Mono"/>
+                <w:color w:val="A31515"/>
+                <w:sz w:val="19"/>
+                <w:shd w:fill="FFFFFF" w:val="clear"/>
+              </w:rPr>
+              <w:t>&gt;&gt;</w:t>
+            </w:r>
+          </w:p>
+        </w:tc>
+      </w:tr>
+    </w:tbl>
+    <w:p>
+      <w:pPr>
+        <w:pStyle w:val="Normal"/>
         <w:rPr>
           <w:rFonts w:ascii="Cascadia Mono" w:hAnsi="Cascadia Mono"/>
           <w:color w:val="A31515"/>
@@ -85,25 +248,7 @@
           <w:sz w:val="19"/>
           <w:highlight w:val="white"/>
         </w:rPr>
-        <w:t>&lt;&lt;Doc</w:t>
-      </w:r>
-      <w:r>
-        <w:rPr>
-          <w:rFonts w:ascii="Cascadia Mono" w:hAnsi="Cascadia Mono"/>
-          <w:color w:val="0000FF"/>
-          <w:sz w:val="19"/>
-          <w:highlight w:val="white"/>
-        </w:rPr>
-        <w:t>2</w:t>
-      </w:r>
-      <w:r>
-        <w:rPr>
-          <w:rFonts w:ascii="Cascadia Mono" w:hAnsi="Cascadia Mono"/>
-          <w:color w:val="0000FF"/>
-          <w:sz w:val="19"/>
-          <w:highlight w:val="white"/>
-        </w:rPr>
-        <w:t>&gt;&gt;</w:t>
+        <w:t>&lt;&lt;Doc2&gt;&gt;</w:t>
       </w:r>
     </w:p>
     <w:p>
@@ -234,6 +379,30 @@
       <w:lang w:val="en-ZA" w:eastAsia="zh-CN" w:bidi="hi-IN"/>
     </w:rPr>
   </w:style>
+  <w:style w:type="character" w:styleId="FootnoteCharacters">
+    <w:name w:val="Footnote Characters"/>
+    <w:qFormat/>
+    <w:rPr/>
+  </w:style>
+  <w:style w:type="character" w:styleId="EndnoteCharacters">
+    <w:name w:val="Endnote Characters"/>
+    <w:qFormat/>
+    <w:rPr/>
+  </w:style>
+  <w:style w:type="character" w:styleId="Hyperlink">
+    <w:name w:val="Hyperlink"/>
+    <w:rPr>
+      <w:color w:val="000080"/>
+      <w:u w:val="single"/>
+    </w:rPr>
+  </w:style>
+  <w:style w:type="character" w:styleId="FollowedHyperlink">
+    <w:name w:val="FollowedHyperlink"/>
+    <w:rPr>
+      <w:color w:val="800000"/>
+      <w:u w:val="single"/>
+    </w:rPr>
+  </w:style>
   <w:style w:type="paragraph" w:styleId="Heading">
     <w:name w:val="Heading"/>
     <w:basedOn w:val="Normal"/>
@@ -291,6 +460,25 @@
     <w:rPr>
       <w:rFonts w:cs="Lucida Sans"/>
     </w:rPr>
+  </w:style>
+  <w:style w:type="paragraph" w:styleId="TableContents">
+    <w:name w:val="Table Contents"/>
+    <w:basedOn w:val="Normal"/>
+    <w:qFormat/>
+    <w:pPr>
+      <w:widowControl w:val="false"/>
+      <w:suppressLineNumbers/>
+    </w:pPr>
+    <w:rPr/>
+  </w:style>
+  <w:style w:type="paragraph" w:styleId="ListContents">
+    <w:name w:val="List Contents"/>
+    <w:basedOn w:val="Normal"/>
+    <w:qFormat/>
+    <w:pPr>
+      <w:ind w:start="567"/>
+    </w:pPr>
+    <w:rPr/>
   </w:style>
 </w:styles>
 </file>

</xml_diff>